<commit_message>
Major updates of the manuscript
Proofreading and submission to journal
</commit_message>
<xml_diff>
--- a/submission/cover letter.docx
+++ b/submission/cover letter.docx
@@ -482,7 +482,7 @@
           <w:szCs w:val="20"/>
           <w:lang w:val="en-GB"/>
         </w:rPr>
-        <w:t>buildings: Optimal subsidy allocation between landlord and tenants</w:t>
+        <w:t xml:space="preserve">buildings: Optimal subsidy allocation between </w:t>
       </w:r>
       <w:r>
         <w:rPr>
@@ -491,6 +491,24 @@
           <w:szCs w:val="20"/>
           <w:lang w:val="en-GB"/>
         </w:rPr>
+        <w:t>the property owner</w:t>
+      </w:r>
+      <w:r>
+        <w:rPr>
+          <w:i/>
+          <w:sz w:val="20"/>
+          <w:szCs w:val="20"/>
+          <w:lang w:val="en-GB"/>
+        </w:rPr>
+        <w:t xml:space="preserve"> and tenants</w:t>
+      </w:r>
+      <w:r>
+        <w:rPr>
+          <w:i/>
+          <w:sz w:val="20"/>
+          <w:szCs w:val="20"/>
+          <w:lang w:val="en-GB"/>
+        </w:rPr>
         <w:t>”</w:t>
       </w:r>
       <w:r>
@@ -499,7 +517,7 @@
           <w:szCs w:val="20"/>
           <w:lang w:val="en-GB"/>
         </w:rPr>
-        <w:t xml:space="preserve">, which we would like to submit for publication in </w:t>
+        <w:t xml:space="preserve"> which we would like to submit for publication in </w:t>
       </w:r>
       <w:r>
         <w:rPr>
@@ -621,7 +639,41 @@
           <w:szCs w:val="20"/>
           <w:lang w:val="en-GB"/>
         </w:rPr>
-        <w:t>work is developed determining a socially balanced financial governance’s support</w:t>
+        <w:t xml:space="preserve">work </w:t>
+      </w:r>
+      <w:proofErr w:type="gramStart"/>
+      <w:r>
+        <w:rPr>
+          <w:sz w:val="20"/>
+          <w:szCs w:val="20"/>
+          <w:lang w:val="en-GB"/>
+        </w:rPr>
+        <w:t>is developed</w:t>
+      </w:r>
+      <w:proofErr w:type="gramEnd"/>
+      <w:r>
+        <w:rPr>
+          <w:sz w:val="20"/>
+          <w:szCs w:val="20"/>
+          <w:lang w:val="en-GB"/>
+        </w:rPr>
+        <w:t xml:space="preserve"> determining a socially</w:t>
+      </w:r>
+      <w:r>
+        <w:rPr>
+          <w:sz w:val="20"/>
+          <w:szCs w:val="20"/>
+          <w:lang w:val="en-GB"/>
+        </w:rPr>
+        <w:t xml:space="preserve"> balanced financial governance</w:t>
+      </w:r>
+      <w:r>
+        <w:rPr>
+          <w:sz w:val="20"/>
+          <w:szCs w:val="20"/>
+          <w:lang w:val="en-GB"/>
+        </w:rPr>
+        <w:t xml:space="preserve"> support</w:t>
       </w:r>
       <w:r>
         <w:rPr>
@@ -637,7 +689,208 @@
           <w:szCs w:val="20"/>
           <w:lang w:val="en-GB"/>
         </w:rPr>
-        <w:t>strategy between the building owner (</w:t>
+        <w:t xml:space="preserve">strategy between the </w:t>
+      </w:r>
+      <w:r>
+        <w:rPr>
+          <w:sz w:val="20"/>
+          <w:szCs w:val="20"/>
+          <w:lang w:val="en-GB"/>
+        </w:rPr>
+        <w:t>property owner</w:t>
+      </w:r>
+      <w:r>
+        <w:rPr>
+          <w:sz w:val="20"/>
+          <w:szCs w:val="20"/>
+          <w:lang w:val="en-GB"/>
+        </w:rPr>
+        <w:t xml:space="preserve"> and tenants to trigger a heating</w:t>
+      </w:r>
+      <w:r>
+        <w:rPr>
+          <w:sz w:val="20"/>
+          <w:szCs w:val="20"/>
+          <w:lang w:val="en-GB"/>
+        </w:rPr>
+        <w:t xml:space="preserve"> </w:t>
+      </w:r>
+      <w:r>
+        <w:rPr>
+          <w:sz w:val="20"/>
+          <w:szCs w:val="20"/>
+          <w:lang w:val="en-GB"/>
+        </w:rPr>
+        <w:t>system change. The results of different decarbonization scenarios of a partly</w:t>
+      </w:r>
+      <w:r>
+        <w:rPr>
+          <w:sz w:val="20"/>
+          <w:szCs w:val="20"/>
+          <w:lang w:val="en-GB"/>
+        </w:rPr>
+        <w:t xml:space="preserve"> </w:t>
+      </w:r>
+      <w:r>
+        <w:rPr>
+          <w:sz w:val="20"/>
+          <w:szCs w:val="20"/>
+          <w:lang w:val="en-GB"/>
+        </w:rPr>
+        <w:t>renovated old building switching from gas-fire</w:t>
+      </w:r>
+      <w:r>
+        <w:rPr>
+          <w:sz w:val="20"/>
+          <w:szCs w:val="20"/>
+          <w:lang w:val="en-GB"/>
+        </w:rPr>
+        <w:t xml:space="preserve">d heat supply </w:t>
+      </w:r>
+      <w:r>
+        <w:rPr>
+          <w:sz w:val="20"/>
+          <w:szCs w:val="20"/>
+          <w:lang w:val="en-GB"/>
+        </w:rPr>
+        <w:t xml:space="preserve">to </w:t>
+      </w:r>
+      <w:r>
+        <w:rPr>
+          <w:sz w:val="20"/>
+          <w:szCs w:val="20"/>
+          <w:lang w:val="en-GB"/>
+        </w:rPr>
+        <w:t>either the dis</w:t>
+      </w:r>
+      <w:r>
+        <w:rPr>
+          <w:sz w:val="20"/>
+          <w:szCs w:val="20"/>
+          <w:lang w:val="en-GB"/>
+        </w:rPr>
+        <w:t>trict heating network or being equipped wi</w:t>
+      </w:r>
+      <w:r>
+        <w:rPr>
+          <w:sz w:val="20"/>
+          <w:szCs w:val="20"/>
+          <w:lang w:val="en-GB"/>
+        </w:rPr>
+        <w:t xml:space="preserve">th a heat pump system show that </w:t>
+      </w:r>
+      <w:r>
+        <w:rPr>
+          <w:sz w:val="20"/>
+          <w:szCs w:val="20"/>
+          <w:lang w:val="en-GB"/>
+        </w:rPr>
+        <w:t>an equitable he</w:t>
+      </w:r>
+      <w:r>
+        <w:rPr>
+          <w:sz w:val="20"/>
+          <w:szCs w:val="20"/>
+          <w:lang w:val="en-GB"/>
+        </w:rPr>
+        <w:t>ating system change is possible</w:t>
+      </w:r>
+      <w:r>
+        <w:rPr>
+          <w:sz w:val="20"/>
+          <w:szCs w:val="20"/>
+          <w:lang w:val="en-GB"/>
+        </w:rPr>
+        <w:t xml:space="preserve"> </w:t>
+      </w:r>
+      <w:r>
+        <w:rPr>
+          <w:sz w:val="20"/>
+          <w:szCs w:val="20"/>
+          <w:lang w:val="en-GB"/>
+        </w:rPr>
+        <w:t xml:space="preserve">but with massive public subsidy </w:t>
+      </w:r>
+      <w:r>
+        <w:rPr>
+          <w:sz w:val="20"/>
+          <w:szCs w:val="20"/>
+          <w:lang w:val="en-GB"/>
+        </w:rPr>
+        <w:t>payments.</w:t>
+      </w:r>
+      <w:r>
+        <w:rPr>
+          <w:sz w:val="20"/>
+          <w:szCs w:val="20"/>
+          <w:lang w:val="en-GB"/>
+        </w:rPr>
+        <w:t xml:space="preserve"> </w:t>
+      </w:r>
+      <w:r>
+        <w:rPr>
+          <w:sz w:val="20"/>
+          <w:szCs w:val="20"/>
+          <w:lang w:val="en-GB"/>
+        </w:rPr>
+        <w:t>Allocating the costs of inaction (opportunity costs associated</w:t>
+      </w:r>
+      <w:r>
+        <w:rPr>
+          <w:sz w:val="20"/>
+          <w:szCs w:val="20"/>
+          <w:lang w:val="en-GB"/>
+        </w:rPr>
+        <w:t xml:space="preserve"> with rising CO</w:t>
+      </w:r>
+      <w:r>
+        <w:rPr>
+          <w:sz w:val="20"/>
+          <w:szCs w:val="20"/>
+          <w:vertAlign w:val="subscript"/>
+          <w:lang w:val="en-GB"/>
+        </w:rPr>
+        <w:t>2</w:t>
+      </w:r>
+      <w:r>
+        <w:rPr>
+          <w:sz w:val="20"/>
+          <w:szCs w:val="20"/>
+          <w:lang w:val="en-GB"/>
+        </w:rPr>
+        <w:t xml:space="preserve"> prices) between the governance, </w:t>
+      </w:r>
+      <w:r>
+        <w:rPr>
+          <w:sz w:val="20"/>
+          <w:szCs w:val="20"/>
+          <w:lang w:val="en-GB"/>
+        </w:rPr>
+        <w:t>property owner</w:t>
+      </w:r>
+      <w:r>
+        <w:rPr>
+          <w:sz w:val="20"/>
+          <w:szCs w:val="20"/>
+          <w:lang w:val="en-GB"/>
+        </w:rPr>
+        <w:t>, and tenants turns out</w:t>
+      </w:r>
+      <w:r>
+        <w:rPr>
+          <w:sz w:val="20"/>
+          <w:szCs w:val="20"/>
+          <w:lang w:val="en-GB"/>
+        </w:rPr>
+        <w:t xml:space="preserve"> </w:t>
+      </w:r>
+      <w:r>
+        <w:rPr>
+          <w:sz w:val="20"/>
+          <w:szCs w:val="20"/>
+          <w:lang w:val="en-GB"/>
+        </w:rPr>
+        <w:t xml:space="preserve">as an important lever as required subsidy payments </w:t>
       </w:r>
       <w:proofErr w:type="gramStart"/>
       <w:r>
@@ -646,7 +899,7 @@
           <w:szCs w:val="20"/>
           <w:lang w:val="en-GB"/>
         </w:rPr>
-        <w:t>landlord</w:t>
+        <w:t>can be reduced</w:t>
       </w:r>
       <w:proofErr w:type="gramEnd"/>
       <w:r>
@@ -655,172 +908,7 @@
           <w:szCs w:val="20"/>
           <w:lang w:val="en-GB"/>
         </w:rPr>
-        <w:t>) and tenants to trigger a heating</w:t>
-      </w:r>
-      <w:r>
-        <w:rPr>
-          <w:sz w:val="20"/>
-          <w:szCs w:val="20"/>
-          <w:lang w:val="en-GB"/>
-        </w:rPr>
-        <w:t xml:space="preserve"> </w:t>
-      </w:r>
-      <w:r>
-        <w:rPr>
-          <w:sz w:val="20"/>
-          <w:szCs w:val="20"/>
-          <w:lang w:val="en-GB"/>
-        </w:rPr>
-        <w:t>system change. The results of different decarbonization scenarios of a partly</w:t>
-      </w:r>
-      <w:r>
-        <w:rPr>
-          <w:sz w:val="20"/>
-          <w:szCs w:val="20"/>
-          <w:lang w:val="en-GB"/>
-        </w:rPr>
-        <w:t xml:space="preserve"> </w:t>
-      </w:r>
-      <w:r>
-        <w:rPr>
-          <w:sz w:val="20"/>
-          <w:szCs w:val="20"/>
-          <w:lang w:val="en-GB"/>
-        </w:rPr>
-        <w:t>renovated old building switching from gas-fire</w:t>
-      </w:r>
-      <w:r>
-        <w:rPr>
-          <w:sz w:val="20"/>
-          <w:szCs w:val="20"/>
-          <w:lang w:val="en-GB"/>
-        </w:rPr>
-        <w:t>d heat supply either to the dis</w:t>
-      </w:r>
-      <w:r>
-        <w:rPr>
-          <w:sz w:val="20"/>
-          <w:szCs w:val="20"/>
-          <w:lang w:val="en-GB"/>
-        </w:rPr>
-        <w:t>trict heating network or being equipped wi</w:t>
-      </w:r>
-      <w:r>
-        <w:rPr>
-          <w:sz w:val="20"/>
-          <w:szCs w:val="20"/>
-          <w:lang w:val="en-GB"/>
-        </w:rPr>
-        <w:t xml:space="preserve">th a heat pump system show that </w:t>
-      </w:r>
-      <w:r>
-        <w:rPr>
-          <w:sz w:val="20"/>
-          <w:szCs w:val="20"/>
-          <w:lang w:val="en-GB"/>
-        </w:rPr>
-        <w:t xml:space="preserve">an equitable heating system change is possible, </w:t>
-      </w:r>
-      <w:r>
-        <w:rPr>
-          <w:sz w:val="20"/>
-          <w:szCs w:val="20"/>
-          <w:lang w:val="en-GB"/>
-        </w:rPr>
-        <w:t xml:space="preserve">but with massive public subsidy </w:t>
-      </w:r>
-      <w:r>
-        <w:rPr>
-          <w:sz w:val="20"/>
-          <w:szCs w:val="20"/>
-          <w:lang w:val="en-GB"/>
-        </w:rPr>
-        <w:t>payments.</w:t>
-      </w:r>
-      <w:r>
-        <w:rPr>
-          <w:sz w:val="20"/>
-          <w:szCs w:val="20"/>
-          <w:lang w:val="en-GB"/>
-        </w:rPr>
-        <w:t xml:space="preserve"> </w:t>
-      </w:r>
-      <w:r>
-        <w:rPr>
-          <w:sz w:val="20"/>
-          <w:szCs w:val="20"/>
-          <w:lang w:val="en-GB"/>
-        </w:rPr>
-        <w:t>Allocating the costs of inaction (opportunity costs associated</w:t>
-      </w:r>
-      <w:r>
-        <w:rPr>
-          <w:sz w:val="20"/>
-          <w:szCs w:val="20"/>
-          <w:lang w:val="en-GB"/>
-        </w:rPr>
-        <w:t xml:space="preserve"> with rising CO</w:t>
-      </w:r>
-      <w:r>
-        <w:rPr>
-          <w:sz w:val="20"/>
-          <w:szCs w:val="20"/>
-          <w:vertAlign w:val="subscript"/>
-          <w:lang w:val="en-GB"/>
-        </w:rPr>
-        <w:t>2</w:t>
-      </w:r>
-      <w:r>
-        <w:rPr>
-          <w:sz w:val="20"/>
-          <w:szCs w:val="20"/>
-          <w:lang w:val="en-GB"/>
-        </w:rPr>
-        <w:t xml:space="preserve"> prices) between the governance, </w:t>
-      </w:r>
-      <w:proofErr w:type="gramStart"/>
-      <w:r>
-        <w:rPr>
-          <w:sz w:val="20"/>
-          <w:szCs w:val="20"/>
-          <w:lang w:val="en-GB"/>
-        </w:rPr>
-        <w:t>land</w:t>
-      </w:r>
-      <w:bookmarkStart w:id="0" w:name="_GoBack"/>
-      <w:bookmarkEnd w:id="0"/>
-      <w:r>
-        <w:rPr>
-          <w:sz w:val="20"/>
-          <w:szCs w:val="20"/>
-          <w:lang w:val="en-GB"/>
-        </w:rPr>
-        <w:t>lord</w:t>
-      </w:r>
-      <w:proofErr w:type="gramEnd"/>
-      <w:r>
-        <w:rPr>
-          <w:sz w:val="20"/>
-          <w:szCs w:val="20"/>
-          <w:lang w:val="en-GB"/>
-        </w:rPr>
-        <w:t>, and tenants turns out</w:t>
-      </w:r>
-      <w:r>
-        <w:rPr>
-          <w:sz w:val="20"/>
-          <w:szCs w:val="20"/>
-          <w:lang w:val="en-GB"/>
-        </w:rPr>
-        <w:t xml:space="preserve"> </w:t>
-      </w:r>
-      <w:r>
-        <w:rPr>
-          <w:sz w:val="20"/>
-          <w:szCs w:val="20"/>
-          <w:lang w:val="en-GB"/>
-        </w:rPr>
-        <w:t>as an important lever as required subsidy payments can be reduced significantly.</w:t>
+        <w:t xml:space="preserve"> significantly.</w:t>
       </w:r>
     </w:p>
     <w:p>
@@ -873,7 +961,15 @@
           <w:szCs w:val="20"/>
           <w:lang w:val="en-GB"/>
         </w:rPr>
-        <w:t xml:space="preserve">’s agenda, as our focus lies on </w:t>
+        <w:t>’s agenda</w:t>
+      </w:r>
+      <w:r>
+        <w:rPr>
+          <w:sz w:val="20"/>
+          <w:szCs w:val="20"/>
+          <w:lang w:val="en-GB"/>
+        </w:rPr>
+        <w:t xml:space="preserve"> as our focus lies on </w:t>
       </w:r>
       <w:r>
         <w:rPr>
@@ -1070,6 +1166,14 @@
           <w:szCs w:val="20"/>
           <w:lang w:val="en-GB"/>
         </w:rPr>
+        <w:t xml:space="preserve">the </w:t>
+      </w:r>
+      <w:r>
+        <w:rPr>
+          <w:sz w:val="20"/>
+          <w:szCs w:val="20"/>
+          <w:lang w:val="en-GB"/>
+        </w:rPr>
         <w:t>International Institute of Applied System</w:t>
       </w:r>
       <w:r>
@@ -1271,6 +1375,14 @@
           <w:szCs w:val="20"/>
           <w:lang w:val="en-GB"/>
         </w:rPr>
+        <w:t xml:space="preserve">the </w:t>
+      </w:r>
+      <w:r>
+        <w:rPr>
+          <w:sz w:val="20"/>
+          <w:szCs w:val="20"/>
+          <w:lang w:val="en-GB"/>
+        </w:rPr>
         <w:t>Techni</w:t>
       </w:r>
       <w:r>
@@ -1318,7 +1430,15 @@
           <w:szCs w:val="20"/>
           <w:lang w:val="en-GB"/>
         </w:rPr>
-        <w:t>The manuscript is original</w:t>
+        <w:t>This</w:t>
+      </w:r>
+      <w:r>
+        <w:rPr>
+          <w:sz w:val="20"/>
+          <w:szCs w:val="20"/>
+          <w:lang w:val="en-GB"/>
+        </w:rPr>
+        <w:t xml:space="preserve"> manuscript is original</w:t>
       </w:r>
       <w:r>
         <w:rPr>
@@ -1565,6 +1685,17 @@
           <w:lang w:val="en-GB"/>
         </w:rPr>
       </w:pPr>
+    </w:p>
+    <w:p>
+      <w:pPr>
+        <w:rPr>
+          <w:sz w:val="20"/>
+          <w:szCs w:val="20"/>
+          <w:lang w:val="en-GB"/>
+        </w:rPr>
+      </w:pPr>
+      <w:bookmarkStart w:id="0" w:name="_GoBack"/>
+      <w:bookmarkEnd w:id="0"/>
       <w:r>
         <w:rPr>
           <w:sz w:val="20"/>

</xml_diff>